<commit_message>
*update gdd en modellist
</commit_message>
<xml_diff>
--- a/Game Design Document.docx
+++ b/Game Design Document.docx
@@ -39,7 +39,7 @@
                     </pic:cNvPicPr>
                   </pic:nvPicPr>
                   <pic:blipFill>
-                    <a:blip r:embed="rId5" cstate="print">
+                    <a:blip r:embed="rId6" cstate="print">
                       <a:extLst>
                         <a:ext uri="{28A0092B-C50C-407E-A947-70E740481C1C}">
                           <a14:useLocalDpi xmlns:a14="http://schemas.microsoft.com/office/drawing/2010/main" val="0"/>
@@ -325,45 +325,7 @@
         <w:rPr>
           <w:lang w:eastAsia="nl-NL"/>
         </w:rPr>
-        <w:t>Ons idee voor het spel was om een soort van map te maken waar mensen in kunnen lopen</w:t>
-      </w:r>
-      <w:r>
-        <w:rPr>
-          <w:lang w:eastAsia="nl-NL"/>
-        </w:rPr>
-        <w:t>(</w:t>
-      </w:r>
-      <w:proofErr w:type="spellStart"/>
-      <w:r>
-        <w:rPr>
-          <w:lang w:eastAsia="nl-NL"/>
-        </w:rPr>
-        <w:t>teleporteren</w:t>
-      </w:r>
-      <w:proofErr w:type="spellEnd"/>
-      <w:r>
-        <w:rPr>
-          <w:lang w:eastAsia="nl-NL"/>
-        </w:rPr>
-        <w:t>)</w:t>
-      </w:r>
-      <w:r>
-        <w:rPr>
-          <w:lang w:eastAsia="nl-NL"/>
-        </w:rPr>
-        <w:t xml:space="preserve"> om meer informatie te krijgen over de mensen die </w:t>
-      </w:r>
-      <w:r>
-        <w:rPr>
-          <w:lang w:eastAsia="nl-NL"/>
-        </w:rPr>
-        <w:t>in het ziekenhuis zitten.</w:t>
-      </w:r>
-      <w:r>
-        <w:rPr>
-          <w:lang w:eastAsia="nl-NL"/>
-        </w:rPr>
-        <w:t xml:space="preserve"> De bedoeling van het spel is dat de mensen die het spelen</w:t>
+        <w:t>Ons idee van het spel was om kamers voor alle patiënten te maken. In deze kamers kan je rond kijken en informatie verzamelen van de patiënten. Met deze informatie kan je verder met de escape room.</w:t>
       </w:r>
       <w:r>
         <w:rPr>
@@ -375,25 +337,25 @@
         <w:rPr>
           <w:lang w:eastAsia="nl-NL"/>
         </w:rPr>
-        <w:t xml:space="preserve">meer informatie krijgen over de patiënten die in </w:t>
-      </w:r>
-      <w:r>
-        <w:rPr>
-          <w:lang w:eastAsia="nl-NL"/>
-        </w:rPr>
-        <w:t>het gebouw zitten.</w:t>
-      </w:r>
-      <w:r>
-        <w:rPr>
-          <w:lang w:eastAsia="nl-NL"/>
-        </w:rPr>
-        <w:t xml:space="preserve"> Maar het spel wordt niet gespeelt door 1 persoon maar 2 of meerdere </w:t>
-      </w:r>
-      <w:r>
-        <w:rPr>
-          <w:lang w:eastAsia="nl-NL"/>
-        </w:rPr>
-        <w:t>dit zorgt ervoor dat het samen de puzzels moeten oplossen en moeten samenwerken. We willen een spel maken dat ook de vr game verbindt met de escape room en niet daar apart van los zit.</w:t>
+        <w:t xml:space="preserve">Maar het spel wordt niet gespeelt door 1 persoon maar 2 of meerdere </w:t>
+      </w:r>
+      <w:r>
+        <w:rPr>
+          <w:lang w:eastAsia="nl-NL"/>
+        </w:rPr>
+        <w:t xml:space="preserve">dit zorgt ervoor dat </w:t>
+      </w:r>
+      <w:r>
+        <w:rPr>
+          <w:lang w:eastAsia="nl-NL"/>
+        </w:rPr>
+        <w:t>ze</w:t>
+      </w:r>
+      <w:r>
+        <w:rPr>
+          <w:lang w:eastAsia="nl-NL"/>
+        </w:rPr>
+        <w:t xml:space="preserve"> samen de puzzels moeten oplossen en moeten samenwerken. We willen een spel maken dat ook de vr game verbindt met de escape room en niet daar apart van zit.</w:t>
       </w:r>
     </w:p>
     <w:p>
@@ -450,7 +412,19 @@
         <w:rPr>
           <w:lang w:eastAsia="nl-NL"/>
         </w:rPr>
-        <w:t>Onze doelgroep is van 16 t/m 22 jaar oud. De spelers van het spel zullen waarschijnlijk de zorg opleiding doen, maar het spel moet ook speelbaar zijn voor mensen die de zorg opleiding niet doen</w:t>
+        <w:t xml:space="preserve">Onze doelgroep is van 16 t/m </w:t>
+      </w:r>
+      <w:r>
+        <w:rPr>
+          <w:lang w:eastAsia="nl-NL"/>
+        </w:rPr>
+        <w:t>24</w:t>
+      </w:r>
+      <w:r>
+        <w:rPr>
+          <w:lang w:eastAsia="nl-NL"/>
+        </w:rPr>
+        <w:t xml:space="preserve"> jaar oud. De spelers van het spel zullen waarschijnlijk de zorg opleiding doen, maar het spel moet ook speelbaar zijn voor mensen die de zorg opleiding niet doen</w:t>
       </w:r>
       <w:r>
         <w:rPr>
@@ -590,7 +564,13 @@
         <w:rPr>
           <w:lang w:eastAsia="nl-NL"/>
         </w:rPr>
-        <w:t xml:space="preserve">gedetailleerde stijl. En daarmee bedoel ik niet dat de </w:t>
+        <w:t>simpele art</w:t>
+      </w:r>
+      <w:r>
+        <w:rPr>
+          <w:lang w:eastAsia="nl-NL"/>
+        </w:rPr>
+        <w:t xml:space="preserve"> stijl. En daarmee bedoel ik niet dat de </w:t>
       </w:r>
       <w:proofErr w:type="spellStart"/>
       <w:r>
@@ -851,7 +831,19 @@
         <w:rPr>
           <w:lang w:eastAsia="nl-NL"/>
         </w:rPr>
-        <w:t xml:space="preserve">Doordat de speler zich moet bewegen door de map </w:t>
+        <w:t>Doordat de speler zich moet bewegen door de map</w:t>
+      </w:r>
+      <w:r>
+        <w:rPr>
+          <w:lang w:eastAsia="nl-NL"/>
+        </w:rPr>
+        <w:t>(verschillende kamers)</w:t>
+      </w:r>
+      <w:r>
+        <w:rPr>
+          <w:lang w:eastAsia="nl-NL"/>
+        </w:rPr>
+        <w:t xml:space="preserve"> </w:t>
       </w:r>
       <w:r>
         <w:rPr>
@@ -973,7 +965,43 @@
         <w:rPr>
           <w:lang w:eastAsia="nl-NL"/>
         </w:rPr>
-        <w:t>desktop kant van de speler hier kunnen ze dus makkelijk de informatie terughalen voor gebruik.</w:t>
+        <w:t>desktop</w:t>
+      </w:r>
+      <w:r>
+        <w:rPr>
+          <w:lang w:eastAsia="nl-NL"/>
+        </w:rPr>
+        <w:t>.</w:t>
+      </w:r>
+      <w:r>
+        <w:rPr>
+          <w:lang w:eastAsia="nl-NL"/>
+        </w:rPr>
+        <w:t xml:space="preserve"> </w:t>
+      </w:r>
+      <w:r>
+        <w:rPr>
+          <w:lang w:eastAsia="nl-NL"/>
+        </w:rPr>
+        <w:t>H</w:t>
+      </w:r>
+      <w:r>
+        <w:rPr>
+          <w:lang w:eastAsia="nl-NL"/>
+        </w:rPr>
+        <w:t>ier</w:t>
+      </w:r>
+      <w:r>
+        <w:rPr>
+          <w:lang w:eastAsia="nl-NL"/>
+        </w:rPr>
+        <w:t xml:space="preserve"> door</w:t>
+      </w:r>
+      <w:r>
+        <w:rPr>
+          <w:lang w:eastAsia="nl-NL"/>
+        </w:rPr>
+        <w:t xml:space="preserve"> kunnen ze dus makkelijk de informatie terughalen voor gebruik.</w:t>
       </w:r>
     </w:p>
     <w:p>
@@ -1052,8 +1080,6 @@
         </w:rPr>
         <w:t xml:space="preserve"> naar andere kamers.</w:t>
       </w:r>
-      <w:bookmarkStart w:id="0" w:name="_GoBack"/>
-      <w:bookmarkEnd w:id="0"/>
     </w:p>
     <w:p>
       <w:pPr>
@@ -1097,6 +1123,18 @@
         </w:rPr>
         <w:t>We zijn van plan om voor elke patiënt een aparte kamer te maken die verschillende informatie geeft over die patiënt. De level design zorgt ervoor dat de kamers kleine zoektochten worden die het de spelers lastiger maken.</w:t>
       </w:r>
+      <w:r>
+        <w:rPr>
+          <w:lang w:eastAsia="nl-NL"/>
+        </w:rPr>
+        <w:t xml:space="preserve"> Hier worden dan de verschillende kamers ingezet</w:t>
+      </w:r>
+      <w:r>
+        <w:rPr>
+          <w:lang w:eastAsia="nl-NL"/>
+        </w:rPr>
+        <w:t>.</w:t>
+      </w:r>
     </w:p>
     <w:p>
       <w:pPr>
@@ -1145,7 +1183,19 @@
         <w:rPr>
           <w:lang w:eastAsia="nl-NL"/>
         </w:rPr>
-        <w:t xml:space="preserve">De zweer van de geluiden reflecteren een </w:t>
+        <w:t xml:space="preserve">De </w:t>
+      </w:r>
+      <w:r>
+        <w:rPr>
+          <w:lang w:eastAsia="nl-NL"/>
+        </w:rPr>
+        <w:t>sfeer</w:t>
+      </w:r>
+      <w:r>
+        <w:rPr>
+          <w:lang w:eastAsia="nl-NL"/>
+        </w:rPr>
+        <w:t xml:space="preserve"> van de geluiden reflecteren een </w:t>
       </w:r>
       <w:r>
         <w:rPr>
@@ -1183,13 +1233,7 @@
         <w:rPr>
           <w:lang w:eastAsia="nl-NL"/>
         </w:rPr>
-        <w:t>. De muziek doet een beetje hetzelfde maar is ook een beetje en</w:t>
-      </w:r>
-      <w:r>
-        <w:rPr>
-          <w:lang w:eastAsia="nl-NL"/>
-        </w:rPr>
-        <w:t xml:space="preserve">. </w:t>
+        <w:t>.</w:t>
       </w:r>
     </w:p>
     <w:p>
@@ -1210,6 +1254,40 @@
         </w:rPr>
         <w:t xml:space="preserve"> zijn</w:t>
       </w:r>
+      <w:r>
+        <w:rPr>
+          <w:lang w:eastAsia="nl-NL"/>
+        </w:rPr>
+        <w:t>.</w:t>
+      </w:r>
+      <w:r>
+        <w:rPr>
+          <w:lang w:eastAsia="nl-NL"/>
+        </w:rPr>
+        <w:t xml:space="preserve"> </w:t>
+      </w:r>
+      <w:proofErr w:type="spellStart"/>
+      <w:r>
+        <w:rPr>
+          <w:lang w:eastAsia="nl-NL"/>
+        </w:rPr>
+        <w:t>Work</w:t>
+      </w:r>
+      <w:proofErr w:type="spellEnd"/>
+      <w:r>
+        <w:rPr>
+          <w:lang w:eastAsia="nl-NL"/>
+        </w:rPr>
+        <w:t xml:space="preserve"> in </w:t>
+      </w:r>
+      <w:proofErr w:type="spellStart"/>
+      <w:r>
+        <w:rPr>
+          <w:lang w:eastAsia="nl-NL"/>
+        </w:rPr>
+        <w:t>progress</w:t>
+      </w:r>
+      <w:proofErr w:type="spellEnd"/>
       <w:r>
         <w:rPr>
           <w:lang w:eastAsia="nl-NL"/>
@@ -1263,7 +1341,7 @@
         <w:rPr>
           <w:lang w:eastAsia="nl-NL"/>
         </w:rPr>
-        <w:t>Lopen buiten op grond</w:t>
+        <w:t>Object selecteren</w:t>
       </w:r>
     </w:p>
     <w:p>
@@ -1277,12 +1355,14 @@
           <w:lang w:eastAsia="nl-NL"/>
         </w:rPr>
       </w:pPr>
-      <w:r>
-        <w:rPr>
-          <w:lang w:eastAsia="nl-NL"/>
-        </w:rPr>
-        <w:t>Deur openen</w:t>
-      </w:r>
+      <w:proofErr w:type="spellStart"/>
+      <w:r>
+        <w:rPr>
+          <w:lang w:eastAsia="nl-NL"/>
+        </w:rPr>
+        <w:t>Teleporteren</w:t>
+      </w:r>
+      <w:proofErr w:type="spellEnd"/>
     </w:p>
     <w:p>
       <w:pPr>
@@ -1295,12 +1375,14 @@
           <w:lang w:eastAsia="nl-NL"/>
         </w:rPr>
       </w:pPr>
-      <w:r>
-        <w:rPr>
-          <w:lang w:eastAsia="nl-NL"/>
-        </w:rPr>
-        <w:t>Object selecteren</w:t>
-      </w:r>
+      <w:proofErr w:type="spellStart"/>
+      <w:r>
+        <w:rPr>
+          <w:lang w:eastAsia="nl-NL"/>
+        </w:rPr>
+        <w:t>Ambience</w:t>
+      </w:r>
+      <w:proofErr w:type="spellEnd"/>
     </w:p>
     <w:p>
       <w:pPr>
@@ -1313,52 +1395,20 @@
           <w:lang w:eastAsia="nl-NL"/>
         </w:rPr>
       </w:pPr>
-      <w:proofErr w:type="spellStart"/>
-      <w:r>
-        <w:rPr>
-          <w:lang w:eastAsia="nl-NL"/>
-        </w:rPr>
-        <w:t>Teleporteren</w:t>
-      </w:r>
-      <w:proofErr w:type="spellEnd"/>
-    </w:p>
-    <w:p>
-      <w:pPr>
-        <w:pStyle w:val="Lijstalinea"/>
-        <w:numPr>
-          <w:ilvl w:val="0"/>
-          <w:numId w:val="1"/>
-        </w:numPr>
-        <w:rPr>
-          <w:lang w:eastAsia="nl-NL"/>
-        </w:rPr>
-      </w:pPr>
-      <w:proofErr w:type="spellStart"/>
-      <w:r>
-        <w:rPr>
-          <w:lang w:eastAsia="nl-NL"/>
-        </w:rPr>
-        <w:t>Ambience</w:t>
-      </w:r>
-      <w:proofErr w:type="spellEnd"/>
-    </w:p>
-    <w:p>
-      <w:pPr>
-        <w:pStyle w:val="Lijstalinea"/>
-        <w:numPr>
-          <w:ilvl w:val="0"/>
-          <w:numId w:val="1"/>
-        </w:numPr>
-        <w:rPr>
-          <w:lang w:eastAsia="nl-NL"/>
-        </w:rPr>
-      </w:pPr>
       <w:r>
         <w:rPr>
           <w:lang w:eastAsia="nl-NL"/>
         </w:rPr>
         <w:t>Random geluiden</w:t>
       </w:r>
+      <w:r>
+        <w:rPr>
+          <w:lang w:eastAsia="nl-NL"/>
+        </w:rPr>
+        <w:t>(moet nog bedacht worden)s</w:t>
+      </w:r>
+      <w:bookmarkStart w:id="0" w:name="_GoBack"/>
+      <w:bookmarkEnd w:id="0"/>
     </w:p>
     <w:sectPr>
       <w:pgSz w:w="11906" w:h="16838"/>
@@ -2328,4 +2378,16 @@
     </a:ext>
   </a:extLst>
 </a:theme>
+</file>
+
+<file path=customXml/item1.xml><?xml version="1.0" encoding="utf-8"?>
+<b:Sources xmlns:b="http://schemas.openxmlformats.org/officeDocument/2006/bibliography" xmlns="http://schemas.openxmlformats.org/officeDocument/2006/bibliography" SelectedStyle="\APASixthEditionOfficeOnline.xsl" StyleName="APA" Version="6"/>
+</file>
+
+<file path=customXml/itemProps1.xml><?xml version="1.0" encoding="utf-8"?>
+<ds:datastoreItem xmlns:ds="http://schemas.openxmlformats.org/officeDocument/2006/customXml" ds:itemID="{C783E653-030E-42B6-A837-FE8DC6E257E5}">
+  <ds:schemaRefs>
+    <ds:schemaRef ds:uri="http://schemas.openxmlformats.org/officeDocument/2006/bibliography"/>
+  </ds:schemaRefs>
+</ds:datastoreItem>
 </file>
</xml_diff>